<commit_message>
techn spcification in the word, date in the word
</commit_message>
<xml_diff>
--- a/offer_template.docx
+++ b/offer_template.docx
@@ -14,8 +14,6 @@
         </w:rPr>
       </w:pPr>
       <w:bookmarkStart w:id="0" w:name="_Toc411857314"/>
-      <w:bookmarkStart w:id="1" w:name="_GoBack"/>
-      <w:bookmarkEnd w:id="1"/>
       <w:r>
         <w:rPr>
           <w:rFonts w:asciiTheme="minorHAnsi" w:hAnsiTheme="minorHAnsi" w:cs="Arial"/>
@@ -357,8 +355,8 @@
         </w:rPr>
         <w:t xml:space="preserve">Типовой код оборудования: </w:t>
       </w:r>
-      <w:bookmarkStart w:id="2" w:name="order_code"/>
-      <w:bookmarkEnd w:id="2"/>
+      <w:bookmarkStart w:id="1" w:name="order_code"/>
+      <w:bookmarkEnd w:id="1"/>
     </w:p>
     <w:p>
       <w:pPr>
@@ -549,8 +547,8 @@
         </w:rPr>
         <w:t xml:space="preserve">Техническая спецификация </w:t>
       </w:r>
-      <w:bookmarkStart w:id="3" w:name="order_code1"/>
-      <w:bookmarkEnd w:id="3"/>
+      <w:bookmarkStart w:id="2" w:name="order_code1"/>
+      <w:bookmarkEnd w:id="2"/>
     </w:p>
     <w:p>
       <w:pPr>
@@ -948,6 +946,7 @@
                 <w:lang w:val="ru-RU"/>
               </w:rPr>
             </w:pPr>
+            <w:proofErr w:type="spellStart"/>
             <w:r>
               <w:rPr>
                 <w:rFonts w:asciiTheme="minorHAnsi" w:hAnsiTheme="minorHAnsi" w:cs="Arial"/>
@@ -955,7 +954,17 @@
                 <w:szCs w:val="20"/>
                 <w:lang w:val="ru-RU"/>
               </w:rPr>
-              <w:t>Многопульсный трансформатор с фазовым сдвигом</w:t>
+              <w:t>Многопульсный</w:t>
+            </w:r>
+            <w:proofErr w:type="spellEnd"/>
+            <w:r>
+              <w:rPr>
+                <w:rFonts w:asciiTheme="minorHAnsi" w:hAnsiTheme="minorHAnsi" w:cs="Arial"/>
+                <w:sz w:val="20"/>
+                <w:szCs w:val="20"/>
+                <w:lang w:val="ru-RU"/>
+              </w:rPr>
+              <w:t xml:space="preserve"> трансформатор с фазовым сдвигом</w:t>
             </w:r>
           </w:p>
           <w:p>
@@ -1036,8 +1045,9 @@
                 <w:szCs w:val="20"/>
                 <w:lang w:val="ru-RU"/>
               </w:rPr>
-              <w:t xml:space="preserve">15-18 </w:t>
-            </w:r>
+              <w:t>15-</w:t>
+            </w:r>
+            <w:proofErr w:type="gramStart"/>
             <w:r>
               <w:rPr>
                 <w:rFonts w:asciiTheme="minorHAnsi" w:hAnsiTheme="minorHAnsi" w:cs="Arial"/>
@@ -1045,7 +1055,7 @@
                 <w:szCs w:val="20"/>
                 <w:lang w:val="ru-RU"/>
               </w:rPr>
-              <w:t xml:space="preserve"> силовых ячеек для моде</w:t>
+              <w:t xml:space="preserve">18 </w:t>
             </w:r>
             <w:r>
               <w:rPr>
@@ -1054,8 +1064,9 @@
                 <w:szCs w:val="20"/>
                 <w:lang w:val="ru-RU"/>
               </w:rPr>
-              <w:t xml:space="preserve">лей с номинальным напряжением </w:t>
-            </w:r>
+              <w:t xml:space="preserve"> силовых</w:t>
+            </w:r>
+            <w:proofErr w:type="gramEnd"/>
             <w:r>
               <w:rPr>
                 <w:rFonts w:asciiTheme="minorHAnsi" w:hAnsiTheme="minorHAnsi" w:cs="Arial"/>
@@ -1063,8 +1074,37 @@
                 <w:szCs w:val="20"/>
                 <w:lang w:val="ru-RU"/>
               </w:rPr>
-              <w:t xml:space="preserve"> 6 кВ</w:t>
-            </w:r>
+              <w:t xml:space="preserve"> ячеек для моде</w:t>
+            </w:r>
+            <w:r>
+              <w:rPr>
+                <w:rFonts w:asciiTheme="minorHAnsi" w:hAnsiTheme="minorHAnsi" w:cs="Arial"/>
+                <w:sz w:val="20"/>
+                <w:szCs w:val="20"/>
+                <w:lang w:val="ru-RU"/>
+              </w:rPr>
+              <w:t xml:space="preserve">лей с номинальным напряжением </w:t>
+            </w:r>
+            <w:r>
+              <w:rPr>
+                <w:rFonts w:asciiTheme="minorHAnsi" w:hAnsiTheme="minorHAnsi" w:cs="Arial"/>
+                <w:sz w:val="20"/>
+                <w:szCs w:val="20"/>
+                <w:lang w:val="ru-RU"/>
+              </w:rPr>
+              <w:t xml:space="preserve"> 6 </w:t>
+            </w:r>
+            <w:proofErr w:type="spellStart"/>
+            <w:r>
+              <w:rPr>
+                <w:rFonts w:asciiTheme="minorHAnsi" w:hAnsiTheme="minorHAnsi" w:cs="Arial"/>
+                <w:sz w:val="20"/>
+                <w:szCs w:val="20"/>
+                <w:lang w:val="ru-RU"/>
+              </w:rPr>
+              <w:t>кВ</w:t>
+            </w:r>
+            <w:proofErr w:type="spellEnd"/>
           </w:p>
           <w:p>
             <w:pPr>
@@ -1088,8 +1128,19 @@
                 <w:szCs w:val="20"/>
                 <w:lang w:val="ru-RU"/>
               </w:rPr>
-              <w:t>27 силовых ячеек для моделей с номинальным напряжением 10 и 11 кВ</w:t>
-            </w:r>
+              <w:t xml:space="preserve">27 силовых ячеек для моделей с номинальным напряжением 10 и 11 </w:t>
+            </w:r>
+            <w:proofErr w:type="spellStart"/>
+            <w:r>
+              <w:rPr>
+                <w:rFonts w:asciiTheme="minorHAnsi" w:hAnsiTheme="minorHAnsi" w:cs="Arial"/>
+                <w:sz w:val="20"/>
+                <w:szCs w:val="20"/>
+                <w:lang w:val="ru-RU"/>
+              </w:rPr>
+              <w:t>кВ</w:t>
+            </w:r>
+            <w:proofErr w:type="spellEnd"/>
           </w:p>
         </w:tc>
         <w:tc>
@@ -1308,8 +1359,8 @@
               </w:rPr>
               <w:t xml:space="preserve">  </w:t>
             </w:r>
-            <w:bookmarkStart w:id="4" w:name="order_code2"/>
-            <w:bookmarkEnd w:id="4"/>
+            <w:bookmarkStart w:id="3" w:name="order_code2"/>
+            <w:bookmarkEnd w:id="3"/>
           </w:p>
         </w:tc>
       </w:tr>
@@ -1665,6 +1716,7 @@
         <w:softHyphen/>
         <w:t xml:space="preserve">наченных для регулирования скорости вращения электродвигателей переменного тока (синхронных и асинхронных) в сетях высокого напряжения.  Преобразователи </w:t>
       </w:r>
+      <w:proofErr w:type="spellStart"/>
       <w:r>
         <w:rPr>
           <w:rFonts w:asciiTheme="minorHAnsi" w:hAnsiTheme="minorHAnsi" w:cs="Arial"/>
@@ -1674,6 +1726,7 @@
         </w:rPr>
         <w:t>Vedadrive</w:t>
       </w:r>
+      <w:proofErr w:type="spellEnd"/>
       <w:r>
         <w:rPr>
           <w:rFonts w:asciiTheme="minorHAnsi" w:hAnsiTheme="minorHAnsi" w:cs="Arial"/>
@@ -1711,6 +1764,7 @@
         </w:rPr>
         <w:t xml:space="preserve">Основные особенности преобразователей </w:t>
       </w:r>
+      <w:proofErr w:type="spellStart"/>
       <w:r>
         <w:rPr>
           <w:rFonts w:asciiTheme="minorHAnsi" w:hAnsiTheme="minorHAnsi" w:cs="Arial"/>
@@ -1718,7 +1772,17 @@
           <w:sz w:val="24"/>
           <w:szCs w:val="24"/>
         </w:rPr>
-        <w:t>Vedadrive:</w:t>
+        <w:t>Vedadrive</w:t>
+      </w:r>
+      <w:proofErr w:type="spellEnd"/>
+      <w:r>
+        <w:rPr>
+          <w:rFonts w:asciiTheme="minorHAnsi" w:hAnsiTheme="minorHAnsi" w:cs="Arial"/>
+          <w:bCs/>
+          <w:sz w:val="24"/>
+          <w:szCs w:val="24"/>
+        </w:rPr>
+        <w:t>:</w:t>
       </w:r>
     </w:p>
     <w:p>
@@ -1919,7 +1983,107 @@
           <w:szCs w:val="24"/>
           <w:lang w:val="ru-RU"/>
         </w:rPr>
-        <w:t xml:space="preserve">На вводе ПЧ установлен входной трансформатор с высоковольтной  первичной обмоткой и низковольтными (690 В) вторичными обмотками. Посредством  фазового сдвига между вторичными обмотками и использования мостовых диодных выпрямителей в силовых инверторных ячейках достигается высокая пульсность общей схемы выпрямления (30/36 пульсов для 6 кВ, 48/54 пульсов для 10 кВ). </w:t>
+        <w:t xml:space="preserve">На вводе ПЧ установлен входной трансформатор с </w:t>
+      </w:r>
+      <w:proofErr w:type="gramStart"/>
+      <w:r>
+        <w:rPr>
+          <w:rFonts w:asciiTheme="minorHAnsi" w:hAnsiTheme="minorHAnsi" w:cs="Arial"/>
+          <w:sz w:val="24"/>
+          <w:szCs w:val="24"/>
+          <w:lang w:val="ru-RU"/>
+        </w:rPr>
+        <w:t>высоковольтной  первичной</w:t>
+      </w:r>
+      <w:proofErr w:type="gramEnd"/>
+      <w:r>
+        <w:rPr>
+          <w:rFonts w:asciiTheme="minorHAnsi" w:hAnsiTheme="minorHAnsi" w:cs="Arial"/>
+          <w:sz w:val="24"/>
+          <w:szCs w:val="24"/>
+          <w:lang w:val="ru-RU"/>
+        </w:rPr>
+        <w:t xml:space="preserve"> обмоткой и низковольтными (690 В) вторичными обмотками. </w:t>
+      </w:r>
+      <w:proofErr w:type="gramStart"/>
+      <w:r>
+        <w:rPr>
+          <w:rFonts w:asciiTheme="minorHAnsi" w:hAnsiTheme="minorHAnsi" w:cs="Arial"/>
+          <w:sz w:val="24"/>
+          <w:szCs w:val="24"/>
+          <w:lang w:val="ru-RU"/>
+        </w:rPr>
+        <w:t>Посредством  фазового</w:t>
+      </w:r>
+      <w:proofErr w:type="gramEnd"/>
+      <w:r>
+        <w:rPr>
+          <w:rFonts w:asciiTheme="minorHAnsi" w:hAnsiTheme="minorHAnsi" w:cs="Arial"/>
+          <w:sz w:val="24"/>
+          <w:szCs w:val="24"/>
+          <w:lang w:val="ru-RU"/>
+        </w:rPr>
+        <w:t xml:space="preserve"> сдвига между вторичными обмотками и использования мостовых диодных выпрямителей в силовых инверторных ячейках достигается высокая </w:t>
+      </w:r>
+      <w:proofErr w:type="spellStart"/>
+      <w:r>
+        <w:rPr>
+          <w:rFonts w:asciiTheme="minorHAnsi" w:hAnsiTheme="minorHAnsi" w:cs="Arial"/>
+          <w:sz w:val="24"/>
+          <w:szCs w:val="24"/>
+          <w:lang w:val="ru-RU"/>
+        </w:rPr>
+        <w:t>пульсность</w:t>
+      </w:r>
+      <w:proofErr w:type="spellEnd"/>
+      <w:r>
+        <w:rPr>
+          <w:rFonts w:asciiTheme="minorHAnsi" w:hAnsiTheme="minorHAnsi" w:cs="Arial"/>
+          <w:sz w:val="24"/>
+          <w:szCs w:val="24"/>
+          <w:lang w:val="ru-RU"/>
+        </w:rPr>
+        <w:t xml:space="preserve"> общей схемы выпрямления (30/36 пульсов для 6 </w:t>
+      </w:r>
+      <w:proofErr w:type="spellStart"/>
+      <w:r>
+        <w:rPr>
+          <w:rFonts w:asciiTheme="minorHAnsi" w:hAnsiTheme="minorHAnsi" w:cs="Arial"/>
+          <w:sz w:val="24"/>
+          <w:szCs w:val="24"/>
+          <w:lang w:val="ru-RU"/>
+        </w:rPr>
+        <w:t>кВ</w:t>
+      </w:r>
+      <w:proofErr w:type="spellEnd"/>
+      <w:r>
+        <w:rPr>
+          <w:rFonts w:asciiTheme="minorHAnsi" w:hAnsiTheme="minorHAnsi" w:cs="Arial"/>
+          <w:sz w:val="24"/>
+          <w:szCs w:val="24"/>
+          <w:lang w:val="ru-RU"/>
+        </w:rPr>
+        <w:t xml:space="preserve">, 48/54 пульсов для 10 </w:t>
+      </w:r>
+      <w:proofErr w:type="spellStart"/>
+      <w:r>
+        <w:rPr>
+          <w:rFonts w:asciiTheme="minorHAnsi" w:hAnsiTheme="minorHAnsi" w:cs="Arial"/>
+          <w:sz w:val="24"/>
+          <w:szCs w:val="24"/>
+          <w:lang w:val="ru-RU"/>
+        </w:rPr>
+        <w:t>кВ</w:t>
+      </w:r>
+      <w:proofErr w:type="spellEnd"/>
+      <w:r>
+        <w:rPr>
+          <w:rFonts w:asciiTheme="minorHAnsi" w:hAnsiTheme="minorHAnsi" w:cs="Arial"/>
+          <w:sz w:val="24"/>
+          <w:szCs w:val="24"/>
+          <w:lang w:val="ru-RU"/>
+        </w:rPr>
+        <w:t xml:space="preserve">). </w:t>
       </w:r>
     </w:p>
     <w:p>
@@ -1947,6 +2111,8 @@
         </w:rPr>
         <w:t xml:space="preserve">   Благодаря такой компоновке достигается крайне низкий уровень гармонического искажения питающей сети (</w:t>
       </w:r>
+      <w:proofErr w:type="spellStart"/>
+      <w:proofErr w:type="gramStart"/>
       <w:r>
         <w:rPr>
           <w:rFonts w:asciiTheme="minorHAnsi" w:hAnsiTheme="minorHAnsi" w:cs="Arial"/>
@@ -1955,14 +2121,25 @@
         </w:rPr>
         <w:t>THDi</w:t>
       </w:r>
-      <w:r>
-        <w:rPr>
-          <w:rFonts w:asciiTheme="minorHAnsi" w:hAnsiTheme="minorHAnsi" w:cs="Arial"/>
-          <w:sz w:val="24"/>
-          <w:szCs w:val="24"/>
-          <w:lang w:val="ru-RU"/>
-        </w:rPr>
-        <w:t>&lt;5%), что позволяет отказаться от применения фильтров на входе ПЧ.</w:t>
+      <w:proofErr w:type="spellEnd"/>
+      <w:r>
+        <w:rPr>
+          <w:rFonts w:asciiTheme="minorHAnsi" w:hAnsiTheme="minorHAnsi" w:cs="Arial"/>
+          <w:sz w:val="24"/>
+          <w:szCs w:val="24"/>
+          <w:lang w:val="ru-RU"/>
+        </w:rPr>
+        <w:t>&lt;</w:t>
+      </w:r>
+      <w:proofErr w:type="gramEnd"/>
+      <w:r>
+        <w:rPr>
+          <w:rFonts w:asciiTheme="minorHAnsi" w:hAnsiTheme="minorHAnsi" w:cs="Arial"/>
+          <w:sz w:val="24"/>
+          <w:szCs w:val="24"/>
+          <w:lang w:val="ru-RU"/>
+        </w:rPr>
+        <w:t>5%), что позволяет отказаться от применения фильтров на входе ПЧ.</w:t>
       </w:r>
     </w:p>
     <w:p>
@@ -1988,7 +2165,27 @@
           <w:szCs w:val="24"/>
           <w:lang w:val="ru-RU"/>
         </w:rPr>
-        <w:t xml:space="preserve"> Каждая вторичная обмотка  трансформатора питает свою силовую инверторную ячейку.  Выходные шины инверторных ячеек соединены последовательно для каждой фазы электродвигателя</w:t>
+        <w:t xml:space="preserve"> Каждая вторичная </w:t>
+      </w:r>
+      <w:proofErr w:type="gramStart"/>
+      <w:r>
+        <w:rPr>
+          <w:rFonts w:asciiTheme="minorHAnsi" w:hAnsiTheme="minorHAnsi" w:cs="Arial"/>
+          <w:sz w:val="24"/>
+          <w:szCs w:val="24"/>
+          <w:lang w:val="ru-RU"/>
+        </w:rPr>
+        <w:t>обмотка  трансформатора</w:t>
+      </w:r>
+      <w:proofErr w:type="gramEnd"/>
+      <w:r>
+        <w:rPr>
+          <w:rFonts w:asciiTheme="minorHAnsi" w:hAnsiTheme="minorHAnsi" w:cs="Arial"/>
+          <w:sz w:val="24"/>
+          <w:szCs w:val="24"/>
+          <w:lang w:val="ru-RU"/>
+        </w:rPr>
+        <w:t xml:space="preserve"> питает свою силовую инверторную ячейку.  Выходные шины инверторных ячеек соединены последовательно для каждой фазы электродвигателя</w:t>
       </w:r>
     </w:p>
     <w:p>
@@ -2127,6 +2324,7 @@
         </w:rPr>
         <w:t xml:space="preserve">Схема силовой части преобразователя </w:t>
       </w:r>
+      <w:proofErr w:type="spellStart"/>
       <w:r>
         <w:rPr>
           <w:rFonts w:asciiTheme="minorHAnsi" w:hAnsiTheme="minorHAnsi" w:cs="Arial"/>
@@ -2136,6 +2334,7 @@
         </w:rPr>
         <w:t>Vedadrive</w:t>
       </w:r>
+      <w:proofErr w:type="spellEnd"/>
       <w:r>
         <w:rPr>
           <w:rFonts w:asciiTheme="minorHAnsi" w:hAnsiTheme="minorHAnsi" w:cs="Arial"/>
@@ -2187,7 +2386,47 @@
           <w:szCs w:val="24"/>
           <w:lang w:val="ru-RU"/>
         </w:rPr>
-        <w:t xml:space="preserve">Каждая вторичная обмотка  трансформатора питает свою силовую инверторную ячейку.  Выходные шины инверторных ячеек соединены последовательно для каждой фазы выходного напряжения ПЧ. В результате суммирования кривых выходного напряжения каждой силовой ячейки получается  общее напряжения для каждой фазы на выходе ПЧ. </w:t>
+        <w:t xml:space="preserve">Каждая вторичная </w:t>
+      </w:r>
+      <w:proofErr w:type="gramStart"/>
+      <w:r>
+        <w:rPr>
+          <w:rFonts w:asciiTheme="minorHAnsi" w:hAnsiTheme="minorHAnsi" w:cs="Arial"/>
+          <w:sz w:val="24"/>
+          <w:szCs w:val="24"/>
+          <w:lang w:val="ru-RU"/>
+        </w:rPr>
+        <w:t>обмотка  трансформатора</w:t>
+      </w:r>
+      <w:proofErr w:type="gramEnd"/>
+      <w:r>
+        <w:rPr>
+          <w:rFonts w:asciiTheme="minorHAnsi" w:hAnsiTheme="minorHAnsi" w:cs="Arial"/>
+          <w:sz w:val="24"/>
+          <w:szCs w:val="24"/>
+          <w:lang w:val="ru-RU"/>
+        </w:rPr>
+        <w:t xml:space="preserve"> питает свою силовую инверторную ячейку.  Выходные шины инверторных ячеек соединены последовательно для каждой фазы выходного напряжения ПЧ. В результате суммирования кривых выходного напряжения каждой силовой ячейки </w:t>
+      </w:r>
+      <w:proofErr w:type="gramStart"/>
+      <w:r>
+        <w:rPr>
+          <w:rFonts w:asciiTheme="minorHAnsi" w:hAnsiTheme="minorHAnsi" w:cs="Arial"/>
+          <w:sz w:val="24"/>
+          <w:szCs w:val="24"/>
+          <w:lang w:val="ru-RU"/>
+        </w:rPr>
+        <w:t>получается  общее</w:t>
+      </w:r>
+      <w:proofErr w:type="gramEnd"/>
+      <w:r>
+        <w:rPr>
+          <w:rFonts w:asciiTheme="minorHAnsi" w:hAnsiTheme="minorHAnsi" w:cs="Arial"/>
+          <w:sz w:val="24"/>
+          <w:szCs w:val="24"/>
+          <w:lang w:val="ru-RU"/>
+        </w:rPr>
+        <w:t xml:space="preserve"> напряжения для каждой фазы на выходе ПЧ. </w:t>
       </w:r>
     </w:p>
     <w:p>
@@ -2937,7 +3176,29 @@
           <w:szCs w:val="24"/>
           <w:lang w:val="ru-RU"/>
         </w:rPr>
-        <w:t>Низкий уровень гармонических искажений (&lt; 5% от тока полной нагрузки)</w:t>
+        <w:t xml:space="preserve">Низкий уровень гармонических искажений </w:t>
+      </w:r>
+      <w:proofErr w:type="gramStart"/>
+      <w:r>
+        <w:rPr>
+          <w:rFonts w:asciiTheme="minorHAnsi" w:hAnsiTheme="minorHAnsi" w:cs="Arial"/>
+          <w:b/>
+          <w:sz w:val="24"/>
+          <w:szCs w:val="24"/>
+          <w:lang w:val="ru-RU"/>
+        </w:rPr>
+        <w:t>(&lt; 5</w:t>
+      </w:r>
+      <w:proofErr w:type="gramEnd"/>
+      <w:r>
+        <w:rPr>
+          <w:rFonts w:asciiTheme="minorHAnsi" w:hAnsiTheme="minorHAnsi" w:cs="Arial"/>
+          <w:b/>
+          <w:sz w:val="24"/>
+          <w:szCs w:val="24"/>
+          <w:lang w:val="ru-RU"/>
+        </w:rPr>
+        <w:t>% от тока полной нагрузки)</w:t>
       </w:r>
     </w:p>
     <w:p>
@@ -3015,8 +3276,39 @@
           <w:szCs w:val="24"/>
           <w:lang w:val="ru-RU"/>
         </w:rPr>
-        <w:t xml:space="preserve"> для 6 кВ и 54-пульсной – для 10 кВ</w:t>
-      </w:r>
+        <w:t xml:space="preserve"> для 6 </w:t>
+      </w:r>
+      <w:proofErr w:type="spellStart"/>
+      <w:r>
+        <w:rPr>
+          <w:rFonts w:asciiTheme="minorHAnsi" w:hAnsiTheme="minorHAnsi" w:cs="Arial"/>
+          <w:sz w:val="24"/>
+          <w:szCs w:val="24"/>
+          <w:lang w:val="ru-RU"/>
+        </w:rPr>
+        <w:t>кВ</w:t>
+      </w:r>
+      <w:proofErr w:type="spellEnd"/>
+      <w:r>
+        <w:rPr>
+          <w:rFonts w:asciiTheme="minorHAnsi" w:hAnsiTheme="minorHAnsi" w:cs="Arial"/>
+          <w:sz w:val="24"/>
+          <w:szCs w:val="24"/>
+          <w:lang w:val="ru-RU"/>
+        </w:rPr>
+        <w:t xml:space="preserve"> и 54-пульсной – для 10 </w:t>
+      </w:r>
+      <w:proofErr w:type="spellStart"/>
+      <w:r>
+        <w:rPr>
+          <w:rFonts w:asciiTheme="minorHAnsi" w:hAnsiTheme="minorHAnsi" w:cs="Arial"/>
+          <w:sz w:val="24"/>
+          <w:szCs w:val="24"/>
+          <w:lang w:val="ru-RU"/>
+        </w:rPr>
+        <w:t>кВ</w:t>
+      </w:r>
+      <w:proofErr w:type="spellEnd"/>
     </w:p>
     <w:p>
       <w:pPr>
@@ -4021,8 +4313,19 @@
           <w:szCs w:val="24"/>
           <w:lang w:val="ru-RU"/>
         </w:rPr>
-        <w:t>Отсутствие масла и других технологических жидкостей – безопасная рабочая  среда</w:t>
-      </w:r>
+        <w:t xml:space="preserve">Отсутствие масла и других технологических жидкостей – безопасная </w:t>
+      </w:r>
+      <w:proofErr w:type="gramStart"/>
+      <w:r>
+        <w:rPr>
+          <w:rFonts w:asciiTheme="minorHAnsi" w:hAnsiTheme="minorHAnsi" w:cs="Arial"/>
+          <w:sz w:val="24"/>
+          <w:szCs w:val="24"/>
+          <w:lang w:val="ru-RU"/>
+        </w:rPr>
+        <w:t>рабочая  среда</w:t>
+      </w:r>
+      <w:proofErr w:type="gramEnd"/>
     </w:p>
     <w:p>
       <w:pPr>
@@ -4332,17 +4635,15 @@
           <w:szCs w:val="24"/>
           <w:lang w:val="ru-RU"/>
         </w:rPr>
-        <w:t xml:space="preserve">485 </w:t>
-      </w:r>
-      <w:r>
-        <w:rPr>
-          <w:rFonts w:asciiTheme="minorHAnsi" w:hAnsiTheme="minorHAnsi" w:cs="Arial"/>
-          <w:sz w:val="24"/>
-          <w:szCs w:val="24"/>
-          <w:highlight w:val="yellow"/>
-          <w:lang w:val="ru-RU"/>
-        </w:rPr>
-        <w:lastRenderedPageBreak/>
+        <w:t>485</w:t>
+      </w:r>
+      <w:r>
+        <w:rPr>
+          <w:rFonts w:asciiTheme="minorHAnsi" w:hAnsiTheme="minorHAnsi" w:cs="Arial"/>
+          <w:sz w:val="24"/>
+          <w:szCs w:val="24"/>
+          <w:lang w:val="ru-RU"/>
+        </w:rPr>
         <w:t>/</w:t>
       </w:r>
       <w:r>
@@ -4350,29 +4651,12 @@
           <w:rFonts w:asciiTheme="minorHAnsi" w:hAnsiTheme="minorHAnsi" w:cs="Arial"/>
           <w:sz w:val="24"/>
           <w:szCs w:val="24"/>
-          <w:highlight w:val="yellow"/>
-        </w:rPr>
-        <w:t>ModBus</w:t>
-      </w:r>
-      <w:r>
-        <w:rPr>
-          <w:rFonts w:asciiTheme="minorHAnsi" w:hAnsiTheme="minorHAnsi" w:cs="Arial"/>
-          <w:sz w:val="24"/>
-          <w:szCs w:val="24"/>
-          <w:highlight w:val="yellow"/>
           <w:lang w:val="ru-RU"/>
         </w:rPr>
         <w:t xml:space="preserve"> </w:t>
       </w:r>
-      <w:r>
-        <w:rPr>
-          <w:rFonts w:asciiTheme="minorHAnsi" w:hAnsiTheme="minorHAnsi" w:cs="Arial"/>
-          <w:sz w:val="24"/>
-          <w:szCs w:val="24"/>
-          <w:highlight w:val="yellow"/>
-        </w:rPr>
-        <w:t>RTU</w:t>
-      </w:r>
+      <w:bookmarkStart w:id="4" w:name="opt_b"/>
+      <w:bookmarkEnd w:id="4"/>
     </w:p>
     <w:p>
       <w:pPr>
@@ -4399,6 +4683,7 @@
           <w:szCs w:val="24"/>
           <w:lang w:val="ru-RU"/>
         </w:rPr>
+        <w:lastRenderedPageBreak/>
         <w:t>Подхват на лету</w:t>
       </w:r>
     </w:p>
@@ -5170,8 +5455,19 @@
                 <w:szCs w:val="24"/>
                 <w:lang w:val="ru-RU"/>
               </w:rPr>
-              <w:t>Входное напряжение, кВ</w:t>
-            </w:r>
+              <w:t xml:space="preserve">Входное напряжение, </w:t>
+            </w:r>
+            <w:proofErr w:type="spellStart"/>
+            <w:r>
+              <w:rPr>
+                <w:rFonts w:asciiTheme="minorHAnsi" w:hAnsiTheme="minorHAnsi" w:cs="Arial"/>
+                <w:sz w:val="24"/>
+                <w:szCs w:val="24"/>
+                <w:lang w:val="ru-RU"/>
+              </w:rPr>
+              <w:t>кВ</w:t>
+            </w:r>
+            <w:proofErr w:type="spellEnd"/>
           </w:p>
         </w:tc>
         <w:tc>
@@ -5308,8 +5604,19 @@
                 <w:szCs w:val="24"/>
                 <w:lang w:val="ru-RU"/>
               </w:rPr>
-              <w:t>Выходное напряжение, кВ</w:t>
-            </w:r>
+              <w:t xml:space="preserve">Выходное напряжение, </w:t>
+            </w:r>
+            <w:proofErr w:type="spellStart"/>
+            <w:r>
+              <w:rPr>
+                <w:rFonts w:asciiTheme="minorHAnsi" w:hAnsiTheme="minorHAnsi" w:cs="Arial"/>
+                <w:sz w:val="24"/>
+                <w:szCs w:val="24"/>
+                <w:lang w:val="ru-RU"/>
+              </w:rPr>
+              <w:t>кВ</w:t>
+            </w:r>
+            <w:proofErr w:type="spellEnd"/>
           </w:p>
         </w:tc>
         <w:tc>
@@ -5325,7 +5632,6 @@
                 <w:rFonts w:asciiTheme="minorHAnsi" w:hAnsiTheme="minorHAnsi" w:cs="Arial"/>
                 <w:sz w:val="24"/>
                 <w:szCs w:val="24"/>
-                <w:lang w:val="ru-RU"/>
               </w:rPr>
             </w:pPr>
             <w:r>
@@ -5333,11 +5639,11 @@
                 <w:rFonts w:asciiTheme="minorHAnsi" w:hAnsiTheme="minorHAnsi" w:cs="Arial"/>
                 <w:sz w:val="24"/>
                 <w:szCs w:val="24"/>
-                <w:highlight w:val="yellow"/>
-                <w:lang w:val="ru-RU"/>
-              </w:rPr>
-              <w:t>6</w:t>
-            </w:r>
+              </w:rPr>
+              <w:t xml:space="preserve"> </w:t>
+            </w:r>
+            <w:bookmarkStart w:id="6" w:name="output_voltage"/>
+            <w:bookmarkEnd w:id="6"/>
           </w:p>
         </w:tc>
       </w:tr>
@@ -5386,7 +5692,6 @@
                 <w:rFonts w:asciiTheme="minorHAnsi" w:hAnsiTheme="minorHAnsi" w:cs="Arial"/>
                 <w:sz w:val="24"/>
                 <w:szCs w:val="24"/>
-                <w:lang w:val="ru-RU"/>
               </w:rPr>
             </w:pPr>
             <w:r>
@@ -5394,11 +5699,11 @@
                 <w:rFonts w:asciiTheme="minorHAnsi" w:hAnsiTheme="minorHAnsi" w:cs="Arial"/>
                 <w:sz w:val="24"/>
                 <w:szCs w:val="24"/>
-                <w:highlight w:val="yellow"/>
-                <w:lang w:val="ru-RU"/>
-              </w:rPr>
-              <w:t>36</w:t>
-            </w:r>
+              </w:rPr>
+              <w:t xml:space="preserve"> </w:t>
+            </w:r>
+            <w:bookmarkStart w:id="7" w:name="diods"/>
+            <w:bookmarkEnd w:id="7"/>
           </w:p>
         </w:tc>
       </w:tr>
@@ -5490,8 +5795,19 @@
                 <w:szCs w:val="20"/>
                 <w:lang w:val="ru-RU"/>
               </w:rPr>
-              <w:t>Напряжение питания цепей управления, В</w:t>
-            </w:r>
+              <w:t xml:space="preserve">Напряжение питания цепей управления, </w:t>
+            </w:r>
+            <w:proofErr w:type="gramStart"/>
+            <w:r>
+              <w:rPr>
+                <w:rFonts w:asciiTheme="minorHAnsi" w:hAnsiTheme="minorHAnsi" w:cs="Arial"/>
+                <w:sz w:val="20"/>
+                <w:szCs w:val="20"/>
+                <w:lang w:val="ru-RU"/>
+              </w:rPr>
+              <w:t>В</w:t>
+            </w:r>
+            <w:proofErr w:type="gramEnd"/>
           </w:p>
         </w:tc>
         <w:tc>
@@ -5833,7 +6149,25 @@
                 <w:sz w:val="24"/>
                 <w:szCs w:val="24"/>
               </w:rPr>
-              <w:t xml:space="preserve">4-20 мА, </w:t>
+              <w:t xml:space="preserve">4-20 </w:t>
+            </w:r>
+            <w:proofErr w:type="spellStart"/>
+            <w:r>
+              <w:rPr>
+                <w:rFonts w:asciiTheme="minorHAnsi" w:hAnsiTheme="minorHAnsi" w:cs="Arial"/>
+                <w:sz w:val="24"/>
+                <w:szCs w:val="24"/>
+              </w:rPr>
+              <w:t>мА</w:t>
+            </w:r>
+            <w:proofErr w:type="spellEnd"/>
+            <w:r>
+              <w:rPr>
+                <w:rFonts w:asciiTheme="minorHAnsi" w:hAnsiTheme="minorHAnsi" w:cs="Arial"/>
+                <w:sz w:val="24"/>
+                <w:szCs w:val="24"/>
+              </w:rPr>
+              <w:t xml:space="preserve">, </w:t>
             </w:r>
             <w:r>
               <w:rPr>
@@ -5918,7 +6252,25 @@
                 <w:sz w:val="24"/>
                 <w:szCs w:val="24"/>
               </w:rPr>
-              <w:t xml:space="preserve">4-20 мА, </w:t>
+              <w:t xml:space="preserve">4-20 </w:t>
+            </w:r>
+            <w:proofErr w:type="spellStart"/>
+            <w:r>
+              <w:rPr>
+                <w:rFonts w:asciiTheme="minorHAnsi" w:hAnsiTheme="minorHAnsi" w:cs="Arial"/>
+                <w:sz w:val="24"/>
+                <w:szCs w:val="24"/>
+              </w:rPr>
+              <w:t>мА</w:t>
+            </w:r>
+            <w:proofErr w:type="spellEnd"/>
+            <w:r>
+              <w:rPr>
+                <w:rFonts w:asciiTheme="minorHAnsi" w:hAnsiTheme="minorHAnsi" w:cs="Arial"/>
+                <w:sz w:val="24"/>
+                <w:szCs w:val="24"/>
+              </w:rPr>
+              <w:t xml:space="preserve">, </w:t>
             </w:r>
             <w:r>
               <w:rPr>
@@ -6001,46 +6353,11 @@
                 <w:rFonts w:asciiTheme="minorHAnsi" w:hAnsiTheme="minorHAnsi" w:cs="Arial"/>
                 <w:sz w:val="20"/>
                 <w:szCs w:val="20"/>
-                <w:highlight w:val="yellow"/>
-              </w:rPr>
-              <w:t xml:space="preserve">Modbus </w:t>
-            </w:r>
-            <w:r>
-              <w:rPr>
-                <w:rFonts w:asciiTheme="minorHAnsi" w:hAnsiTheme="minorHAnsi" w:cs="Arial"/>
-                <w:sz w:val="20"/>
-                <w:szCs w:val="20"/>
-                <w:highlight w:val="yellow"/>
               </w:rPr>
               <w:t xml:space="preserve">  </w:t>
             </w:r>
-            <w:r>
-              <w:rPr>
-                <w:rFonts w:asciiTheme="minorHAnsi" w:hAnsiTheme="minorHAnsi" w:cs="Arial"/>
-                <w:sz w:val="20"/>
-                <w:szCs w:val="20"/>
-                <w:highlight w:val="yellow"/>
-              </w:rPr>
-              <w:t xml:space="preserve">– </w:t>
-            </w:r>
-            <w:r>
-              <w:rPr>
-                <w:rFonts w:asciiTheme="minorHAnsi" w:hAnsiTheme="minorHAnsi" w:cs="Arial"/>
-                <w:sz w:val="20"/>
-                <w:szCs w:val="20"/>
-                <w:highlight w:val="yellow"/>
-                <w:lang w:val="ru-RU"/>
-              </w:rPr>
-              <w:t>встроен</w:t>
-            </w:r>
-            <w:r>
-              <w:rPr>
-                <w:rFonts w:asciiTheme="minorHAnsi" w:hAnsiTheme="minorHAnsi" w:cs="Arial"/>
-                <w:sz w:val="20"/>
-                <w:szCs w:val="20"/>
-              </w:rPr>
-              <w:t xml:space="preserve"> </w:t>
-            </w:r>
+            <w:bookmarkStart w:id="8" w:name="opt_b1"/>
+            <w:bookmarkEnd w:id="8"/>
           </w:p>
         </w:tc>
       </w:tr>
@@ -6252,6 +6569,7 @@
               </w:rPr>
               <w:t xml:space="preserve">Рабочая температура, </w:t>
             </w:r>
+            <w:proofErr w:type="spellStart"/>
             <w:r>
               <w:rPr>
                 <w:rFonts w:asciiTheme="minorHAnsi" w:hAnsiTheme="minorHAnsi" w:cs="Arial"/>
@@ -6271,6 +6589,7 @@
               </w:rPr>
               <w:t>С</w:t>
             </w:r>
+            <w:proofErr w:type="spellEnd"/>
           </w:p>
         </w:tc>
         <w:tc>
@@ -6346,6 +6665,7 @@
               </w:rPr>
               <w:t xml:space="preserve">Температура транспортировки и хранения, </w:t>
             </w:r>
+            <w:proofErr w:type="spellStart"/>
             <w:r>
               <w:rPr>
                 <w:rFonts w:asciiTheme="minorHAnsi" w:hAnsiTheme="minorHAnsi" w:cs="Arial"/>
@@ -6365,6 +6685,7 @@
               </w:rPr>
               <w:t>С</w:t>
             </w:r>
+            <w:proofErr w:type="spellEnd"/>
           </w:p>
         </w:tc>
         <w:tc>
@@ -6742,7 +7063,6 @@
                 <w:rFonts w:asciiTheme="minorHAnsi" w:hAnsiTheme="minorHAnsi" w:cs="Arial"/>
                 <w:sz w:val="24"/>
                 <w:szCs w:val="24"/>
-                <w:lang w:val="ru-RU"/>
               </w:rPr>
             </w:pPr>
             <w:r>
@@ -6750,40 +7070,13 @@
                 <w:rFonts w:asciiTheme="minorHAnsi" w:hAnsiTheme="minorHAnsi" w:cs="Arial"/>
                 <w:sz w:val="24"/>
                 <w:szCs w:val="24"/>
-                <w:lang w:val="ru-RU"/>
-              </w:rPr>
-              <w:t xml:space="preserve">690 В, </w:t>
-            </w:r>
-            <w:r>
-              <w:rPr>
-                <w:rFonts w:asciiTheme="minorHAnsi" w:hAnsiTheme="minorHAnsi" w:cs="Arial"/>
-                <w:sz w:val="24"/>
-                <w:szCs w:val="24"/>
-                <w:highlight w:val="yellow"/>
-                <w:lang w:val="ru-RU"/>
-              </w:rPr>
-              <w:t>304</w:t>
-            </w:r>
-            <w:r>
-              <w:rPr>
-                <w:rFonts w:asciiTheme="minorHAnsi" w:hAnsiTheme="minorHAnsi" w:cs="Arial"/>
-                <w:sz w:val="24"/>
-                <w:szCs w:val="24"/>
-                <w:highlight w:val="yellow"/>
-                <w:lang w:val="ru-RU"/>
-              </w:rPr>
-              <w:t xml:space="preserve"> </w:t>
-            </w:r>
-            <w:r>
-              <w:rPr>
-                <w:rFonts w:asciiTheme="minorHAnsi" w:hAnsiTheme="minorHAnsi" w:cs="Arial"/>
-                <w:sz w:val="24"/>
-                <w:szCs w:val="24"/>
-                <w:highlight w:val="yellow"/>
-                <w:lang w:val="ru-RU"/>
-              </w:rPr>
-              <w:t>А</w:t>
-            </w:r>
+              </w:rPr>
+              <w:t xml:space="preserve">  </w:t>
+            </w:r>
+            <w:bookmarkStart w:id="9" w:name="nom_current"/>
+            <w:bookmarkStart w:id="10" w:name="_GoBack"/>
+            <w:bookmarkEnd w:id="9"/>
+            <w:bookmarkEnd w:id="10"/>
           </w:p>
         </w:tc>
       </w:tr>
@@ -6832,7 +7125,6 @@
                 <w:rFonts w:asciiTheme="minorHAnsi" w:hAnsiTheme="minorHAnsi" w:cs="Arial"/>
                 <w:sz w:val="24"/>
                 <w:szCs w:val="24"/>
-                <w:lang w:val="ru-RU"/>
               </w:rPr>
             </w:pPr>
             <w:r>
@@ -6840,50 +7132,11 @@
                 <w:rFonts w:asciiTheme="minorHAnsi" w:hAnsiTheme="minorHAnsi" w:cs="Arial"/>
                 <w:sz w:val="24"/>
                 <w:szCs w:val="24"/>
-                <w:highlight w:val="yellow"/>
-                <w:lang w:val="ru-RU"/>
-              </w:rPr>
-              <w:t>18</w:t>
-            </w:r>
-            <w:r>
-              <w:rPr>
-                <w:rFonts w:asciiTheme="minorHAnsi" w:hAnsiTheme="minorHAnsi" w:cs="Arial"/>
-                <w:sz w:val="24"/>
-                <w:szCs w:val="24"/>
-                <w:highlight w:val="yellow"/>
-                <w:lang w:val="ru-RU"/>
-              </w:rPr>
-              <w:t xml:space="preserve"> (</w:t>
-            </w:r>
-            <w:r>
-              <w:rPr>
-                <w:rFonts w:asciiTheme="minorHAnsi" w:hAnsiTheme="minorHAnsi" w:cs="Arial"/>
-                <w:sz w:val="24"/>
-                <w:szCs w:val="24"/>
-                <w:highlight w:val="yellow"/>
-                <w:lang w:val="ru-RU"/>
-              </w:rPr>
-              <w:t>6</w:t>
-            </w:r>
-            <w:r>
-              <w:rPr>
-                <w:rFonts w:asciiTheme="minorHAnsi" w:hAnsiTheme="minorHAnsi" w:cs="Arial"/>
-                <w:sz w:val="24"/>
-                <w:szCs w:val="24"/>
-                <w:highlight w:val="yellow"/>
-              </w:rPr>
-              <w:t xml:space="preserve"> </w:t>
-            </w:r>
-            <w:r>
-              <w:rPr>
-                <w:rFonts w:asciiTheme="minorHAnsi" w:hAnsiTheme="minorHAnsi" w:cs="Arial"/>
-                <w:sz w:val="24"/>
-                <w:szCs w:val="24"/>
-                <w:highlight w:val="yellow"/>
-                <w:lang w:val="ru-RU"/>
-              </w:rPr>
-              <w:t>на одну фазу)</w:t>
-            </w:r>
+              </w:rPr>
+              <w:t xml:space="preserve">  </w:t>
+            </w:r>
+            <w:bookmarkStart w:id="11" w:name="power_cell"/>
+            <w:bookmarkEnd w:id="11"/>
           </w:p>
         </w:tc>
       </w:tr>
@@ -7184,8 +7437,19 @@
                 <w:szCs w:val="24"/>
                 <w:lang w:val="ru-RU"/>
               </w:rPr>
-              <w:t>Полная мощность, кВА</w:t>
-            </w:r>
+              <w:t xml:space="preserve">Полная мощность, </w:t>
+            </w:r>
+            <w:proofErr w:type="spellStart"/>
+            <w:r>
+              <w:rPr>
+                <w:rFonts w:asciiTheme="minorHAnsi" w:hAnsiTheme="minorHAnsi" w:cs="Arial"/>
+                <w:sz w:val="24"/>
+                <w:szCs w:val="24"/>
+                <w:lang w:val="ru-RU"/>
+              </w:rPr>
+              <w:t>кВА</w:t>
+            </w:r>
+            <w:proofErr w:type="spellEnd"/>
           </w:p>
         </w:tc>
         <w:tc>
@@ -7245,8 +7509,19 @@
                 <w:szCs w:val="24"/>
                 <w:lang w:val="ru-RU"/>
               </w:rPr>
-              <w:t>Входное напряжение, кВ</w:t>
-            </w:r>
+              <w:t xml:space="preserve">Входное напряжение, </w:t>
+            </w:r>
+            <w:proofErr w:type="spellStart"/>
+            <w:r>
+              <w:rPr>
+                <w:rFonts w:asciiTheme="minorHAnsi" w:hAnsiTheme="minorHAnsi" w:cs="Arial"/>
+                <w:sz w:val="24"/>
+                <w:szCs w:val="24"/>
+                <w:lang w:val="ru-RU"/>
+              </w:rPr>
+              <w:t>кВ</w:t>
+            </w:r>
+            <w:proofErr w:type="spellEnd"/>
           </w:p>
         </w:tc>
         <w:tc>
@@ -7273,8 +7548,10 @@
                 <w:highlight w:val="yellow"/>
                 <w:lang w:val="ru-RU"/>
               </w:rPr>
-              <w:t>6</w:t>
-            </w:r>
+              <w:t xml:space="preserve"> </w:t>
+            </w:r>
+            <w:bookmarkStart w:id="12" w:name="input_voltage"/>
+            <w:bookmarkEnd w:id="12"/>
           </w:p>
         </w:tc>
       </w:tr>
@@ -7306,8 +7583,19 @@
                 <w:szCs w:val="24"/>
                 <w:lang w:val="ru-RU"/>
               </w:rPr>
-              <w:t>Выходное напряжение, кВ</w:t>
-            </w:r>
+              <w:t xml:space="preserve">Выходное напряжение, </w:t>
+            </w:r>
+            <w:proofErr w:type="spellStart"/>
+            <w:r>
+              <w:rPr>
+                <w:rFonts w:asciiTheme="minorHAnsi" w:hAnsiTheme="minorHAnsi" w:cs="Arial"/>
+                <w:sz w:val="24"/>
+                <w:szCs w:val="24"/>
+                <w:lang w:val="ru-RU"/>
+              </w:rPr>
+              <w:t>кВ</w:t>
+            </w:r>
+            <w:proofErr w:type="spellEnd"/>
           </w:p>
         </w:tc>
         <w:tc>
@@ -7323,7 +7611,6 @@
                 <w:rFonts w:asciiTheme="minorHAnsi" w:hAnsiTheme="minorHAnsi" w:cs="Arial"/>
                 <w:sz w:val="24"/>
                 <w:szCs w:val="24"/>
-                <w:lang w:val="ru-RU"/>
               </w:rPr>
             </w:pPr>
             <w:r>
@@ -7331,11 +7618,11 @@
                 <w:rFonts w:asciiTheme="minorHAnsi" w:hAnsiTheme="minorHAnsi" w:cs="Arial"/>
                 <w:sz w:val="24"/>
                 <w:szCs w:val="24"/>
-                <w:highlight w:val="yellow"/>
-                <w:lang w:val="ru-RU"/>
-              </w:rPr>
-              <w:t>18х690</w:t>
-            </w:r>
+              </w:rPr>
+              <w:t xml:space="preserve"> </w:t>
+            </w:r>
+            <w:bookmarkStart w:id="13" w:name="output_voltage_trans"/>
+            <w:bookmarkEnd w:id="13"/>
           </w:p>
         </w:tc>
       </w:tr>
@@ -7669,6 +7956,7 @@
               </w:rPr>
               <w:t xml:space="preserve">Максимальная температура обмоток, </w:t>
             </w:r>
+            <w:proofErr w:type="spellStart"/>
             <w:r>
               <w:rPr>
                 <w:rFonts w:asciiTheme="minorHAnsi" w:hAnsiTheme="minorHAnsi" w:cs="Arial"/>
@@ -7688,6 +7976,7 @@
               </w:rPr>
               <w:t>С</w:t>
             </w:r>
+            <w:proofErr w:type="spellEnd"/>
           </w:p>
         </w:tc>
         <w:tc>
@@ -8076,6 +8365,7 @@
                 <w:lang w:val="ru-RU"/>
               </w:rPr>
             </w:pPr>
+            <w:proofErr w:type="spellStart"/>
             <w:r>
               <w:rPr>
                 <w:rFonts w:asciiTheme="minorHAnsi" w:hAnsiTheme="minorHAnsi" w:cs="Arial"/>
@@ -8084,6 +8374,7 @@
               </w:rPr>
               <w:t>Epcos</w:t>
             </w:r>
+            <w:proofErr w:type="spellEnd"/>
             <w:r>
               <w:rPr>
                 <w:rFonts w:asciiTheme="minorHAnsi" w:hAnsiTheme="minorHAnsi" w:cs="Arial"/>
@@ -8144,6 +8435,7 @@
                 <w:lang w:val="ru-RU"/>
               </w:rPr>
             </w:pPr>
+            <w:proofErr w:type="spellStart"/>
             <w:r>
               <w:rPr>
                 <w:rFonts w:asciiTheme="minorHAnsi" w:hAnsiTheme="minorHAnsi" w:cs="Arial"/>
@@ -8152,6 +8444,7 @@
               </w:rPr>
               <w:t>Ziehl-Abegg</w:t>
             </w:r>
+            <w:proofErr w:type="spellEnd"/>
             <w:r>
               <w:rPr>
                 <w:rFonts w:asciiTheme="minorHAnsi" w:hAnsiTheme="minorHAnsi" w:cs="Arial"/>
@@ -8212,14 +8505,25 @@
                 <w:lang w:val="ru-RU"/>
               </w:rPr>
             </w:pPr>
-            <w:r>
-              <w:rPr>
-                <w:rFonts w:asciiTheme="minorHAnsi" w:hAnsiTheme="minorHAnsi" w:cs="Arial"/>
-                <w:sz w:val="24"/>
-                <w:szCs w:val="24"/>
-                <w:lang w:val="ru-RU"/>
-              </w:rPr>
-              <w:t>Agilent (США)</w:t>
+            <w:proofErr w:type="spellStart"/>
+            <w:r>
+              <w:rPr>
+                <w:rFonts w:asciiTheme="minorHAnsi" w:hAnsiTheme="minorHAnsi" w:cs="Arial"/>
+                <w:sz w:val="24"/>
+                <w:szCs w:val="24"/>
+                <w:lang w:val="ru-RU"/>
+              </w:rPr>
+              <w:t>Agilent</w:t>
+            </w:r>
+            <w:proofErr w:type="spellEnd"/>
+            <w:r>
+              <w:rPr>
+                <w:rFonts w:asciiTheme="minorHAnsi" w:hAnsiTheme="minorHAnsi" w:cs="Arial"/>
+                <w:sz w:val="24"/>
+                <w:szCs w:val="24"/>
+                <w:lang w:val="ru-RU"/>
+              </w:rPr>
+              <w:t xml:space="preserve"> (США)</w:t>
             </w:r>
           </w:p>
         </w:tc>
@@ -8245,6 +8549,7 @@
                 <w:lang w:val="ru-RU"/>
               </w:rPr>
             </w:pPr>
+            <w:proofErr w:type="spellStart"/>
             <w:r>
               <w:rPr>
                 <w:rFonts w:asciiTheme="minorHAnsi" w:hAnsiTheme="minorHAnsi" w:cs="Arial"/>
@@ -8254,6 +8559,7 @@
               </w:rPr>
               <w:t>Опторазвязка</w:t>
             </w:r>
+            <w:proofErr w:type="spellEnd"/>
           </w:p>
         </w:tc>
         <w:tc>
@@ -8272,14 +8578,25 @@
                 <w:lang w:val="ru-RU"/>
               </w:rPr>
             </w:pPr>
-            <w:r>
-              <w:rPr>
-                <w:rFonts w:asciiTheme="minorHAnsi" w:hAnsiTheme="minorHAnsi" w:cs="Arial"/>
-                <w:sz w:val="24"/>
-                <w:szCs w:val="24"/>
-                <w:lang w:val="ru-RU"/>
-              </w:rPr>
-              <w:t>Agilent (США)</w:t>
+            <w:proofErr w:type="spellStart"/>
+            <w:r>
+              <w:rPr>
+                <w:rFonts w:asciiTheme="minorHAnsi" w:hAnsiTheme="minorHAnsi" w:cs="Arial"/>
+                <w:sz w:val="24"/>
+                <w:szCs w:val="24"/>
+                <w:lang w:val="ru-RU"/>
+              </w:rPr>
+              <w:t>Agilent</w:t>
+            </w:r>
+            <w:proofErr w:type="spellEnd"/>
+            <w:r>
+              <w:rPr>
+                <w:rFonts w:asciiTheme="minorHAnsi" w:hAnsiTheme="minorHAnsi" w:cs="Arial"/>
+                <w:sz w:val="24"/>
+                <w:szCs w:val="24"/>
+                <w:lang w:val="ru-RU"/>
+              </w:rPr>
+              <w:t xml:space="preserve"> (США)</w:t>
             </w:r>
           </w:p>
         </w:tc>
@@ -8391,14 +8708,25 @@
                 <w:szCs w:val="24"/>
               </w:rPr>
             </w:pPr>
-            <w:r>
-              <w:rPr>
-                <w:rFonts w:asciiTheme="minorHAnsi" w:hAnsiTheme="minorHAnsi" w:cs="Arial"/>
-                <w:sz w:val="24"/>
-                <w:szCs w:val="24"/>
-                <w:lang w:val="ru-RU"/>
-              </w:rPr>
-              <w:t>Weidmuller,</w:t>
+            <w:proofErr w:type="spellStart"/>
+            <w:r>
+              <w:rPr>
+                <w:rFonts w:asciiTheme="minorHAnsi" w:hAnsiTheme="minorHAnsi" w:cs="Arial"/>
+                <w:sz w:val="24"/>
+                <w:szCs w:val="24"/>
+                <w:lang w:val="ru-RU"/>
+              </w:rPr>
+              <w:t>Weidmuller</w:t>
+            </w:r>
+            <w:proofErr w:type="spellEnd"/>
+            <w:r>
+              <w:rPr>
+                <w:rFonts w:asciiTheme="minorHAnsi" w:hAnsiTheme="minorHAnsi" w:cs="Arial"/>
+                <w:sz w:val="24"/>
+                <w:szCs w:val="24"/>
+                <w:lang w:val="ru-RU"/>
+              </w:rPr>
+              <w:t>,</w:t>
             </w:r>
             <w:r>
               <w:rPr>
@@ -8606,6 +8934,7 @@
                 <w:highlight w:val="yellow"/>
               </w:rPr>
             </w:pPr>
+            <w:proofErr w:type="spellStart"/>
             <w:r>
               <w:rPr>
                 <w:rFonts w:asciiTheme="minorHAnsi" w:hAnsiTheme="minorHAnsi" w:cs="Arial"/>
@@ -8613,7 +8942,17 @@
                 <w:szCs w:val="24"/>
                 <w:highlight w:val="yellow"/>
               </w:rPr>
-              <w:t xml:space="preserve">Chennuo Electrical </w:t>
+              <w:t>Chennuo</w:t>
+            </w:r>
+            <w:proofErr w:type="spellEnd"/>
+            <w:r>
+              <w:rPr>
+                <w:rFonts w:asciiTheme="minorHAnsi" w:hAnsiTheme="minorHAnsi" w:cs="Arial"/>
+                <w:sz w:val="24"/>
+                <w:szCs w:val="24"/>
+                <w:highlight w:val="yellow"/>
+              </w:rPr>
+              <w:t xml:space="preserve"> Electrical </w:t>
             </w:r>
             <w:r>
               <w:rPr>
@@ -8834,8 +9173,8 @@
         </w:rPr>
         <w:t xml:space="preserve">Шкаф преобразователя частоты </w:t>
       </w:r>
-      <w:bookmarkStart w:id="6" w:name="order_code4"/>
-      <w:bookmarkEnd w:id="6"/>
+      <w:bookmarkStart w:id="14" w:name="order_code4"/>
+      <w:bookmarkEnd w:id="14"/>
     </w:p>
     <w:tbl>
       <w:tblPr>
@@ -8964,8 +9303,8 @@
               </w:rPr>
               <w:t xml:space="preserve"> </w:t>
             </w:r>
-            <w:bookmarkStart w:id="7" w:name="width"/>
-            <w:bookmarkEnd w:id="7"/>
+            <w:bookmarkStart w:id="15" w:name="width"/>
+            <w:bookmarkEnd w:id="15"/>
           </w:p>
         </w:tc>
       </w:tr>
@@ -9025,8 +9364,8 @@
               </w:rPr>
               <w:t xml:space="preserve"> </w:t>
             </w:r>
-            <w:bookmarkStart w:id="8" w:name="height"/>
-            <w:bookmarkEnd w:id="8"/>
+            <w:bookmarkStart w:id="16" w:name="height"/>
+            <w:bookmarkEnd w:id="16"/>
           </w:p>
         </w:tc>
       </w:tr>
@@ -9085,8 +9424,8 @@
               </w:rPr>
               <w:t xml:space="preserve"> </w:t>
             </w:r>
-            <w:bookmarkStart w:id="9" w:name="length"/>
-            <w:bookmarkEnd w:id="9"/>
+            <w:bookmarkStart w:id="17" w:name="length"/>
+            <w:bookmarkEnd w:id="17"/>
           </w:p>
         </w:tc>
       </w:tr>
@@ -9145,8 +9484,8 @@
               </w:rPr>
               <w:t xml:space="preserve"> </w:t>
             </w:r>
-            <w:bookmarkStart w:id="10" w:name="weight"/>
-            <w:bookmarkEnd w:id="10"/>
+            <w:bookmarkStart w:id="18" w:name="weight"/>
+            <w:bookmarkEnd w:id="18"/>
           </w:p>
         </w:tc>
       </w:tr>
@@ -9207,8 +9546,8 @@
               </w:rPr>
               <w:t xml:space="preserve"> </w:t>
             </w:r>
-            <w:bookmarkStart w:id="11" w:name="corpus1"/>
-            <w:bookmarkEnd w:id="11"/>
+            <w:bookmarkStart w:id="19" w:name="corpus1"/>
+            <w:bookmarkEnd w:id="19"/>
           </w:p>
         </w:tc>
       </w:tr>
@@ -9274,8 +9613,8 @@
               </w:rPr>
               <w:t xml:space="preserve"> </w:t>
             </w:r>
-            <w:bookmarkStart w:id="12" w:name="input_cable"/>
-            <w:bookmarkEnd w:id="12"/>
+            <w:bookmarkStart w:id="20" w:name="input_cable"/>
+            <w:bookmarkEnd w:id="20"/>
           </w:p>
         </w:tc>
       </w:tr>
@@ -9335,8 +9674,8 @@
               </w:rPr>
               <w:t xml:space="preserve"> </w:t>
             </w:r>
-            <w:bookmarkStart w:id="13" w:name="output_cable"/>
-            <w:bookmarkEnd w:id="13"/>
+            <w:bookmarkStart w:id="21" w:name="output_cable"/>
+            <w:bookmarkEnd w:id="21"/>
           </w:p>
         </w:tc>
       </w:tr>
@@ -9396,8 +9735,8 @@
               </w:rPr>
               <w:t xml:space="preserve"> </w:t>
             </w:r>
-            <w:bookmarkStart w:id="14" w:name="service"/>
-            <w:bookmarkEnd w:id="14"/>
+            <w:bookmarkStart w:id="22" w:name="service"/>
+            <w:bookmarkEnd w:id="22"/>
           </w:p>
         </w:tc>
       </w:tr>
@@ -9426,7 +9765,12 @@
           <w:lang w:val="ru-RU"/>
         </w:rPr>
         <w:sectPr>
-          <w:headerReference w:type="default" r:id="rId14"/>
+          <w:headerReference w:type="even" r:id="rId14"/>
+          <w:headerReference w:type="default" r:id="rId15"/>
+          <w:footerReference w:type="even" r:id="rId16"/>
+          <w:footerReference w:type="default" r:id="rId17"/>
+          <w:headerReference w:type="first" r:id="rId18"/>
+          <w:footerReference w:type="first" r:id="rId19"/>
           <w:pgSz w:w="12240" w:h="15840"/>
           <w:pgMar w:top="1701" w:right="1440" w:bottom="1440" w:left="1440" w:header="720" w:footer="720" w:gutter="0"/>
           <w:cols w:space="720"/>
@@ -9516,8 +9860,8 @@
         </w:rPr>
         <w:t xml:space="preserve"> </w:t>
       </w:r>
-      <w:bookmarkStart w:id="15" w:name="order_code5"/>
-      <w:bookmarkEnd w:id="15"/>
+      <w:bookmarkStart w:id="23" w:name="order_code5"/>
+      <w:bookmarkEnd w:id="23"/>
     </w:p>
     <w:p>
       <w:pPr>
@@ -9561,7 +9905,7 @@
                     <pic:cNvPicPr/>
                   </pic:nvPicPr>
                   <pic:blipFill>
-                    <a:blip r:embed="rId15" cstate="print">
+                    <a:blip r:embed="rId20" cstate="print">
                       <a:extLst>
                         <a:ext uri="{28A0092B-C50C-407E-A947-70E740481C1C}">
                           <a14:useLocalDpi xmlns:a14="http://schemas.microsoft.com/office/drawing/2010/main" val="0"/>
@@ -9670,7 +10014,7 @@
                     <pic:cNvPicPr/>
                   </pic:nvPicPr>
                   <pic:blipFill>
-                    <a:blip r:embed="rId16"/>
+                    <a:blip r:embed="rId21"/>
                     <a:stretch>
                       <a:fillRect/>
                     </a:stretch>
@@ -9784,7 +10128,7 @@
                     <pic:cNvPicPr/>
                   </pic:nvPicPr>
                   <pic:blipFill>
-                    <a:blip r:embed="rId17" cstate="print">
+                    <a:blip r:embed="rId22" cstate="print">
                       <a:extLst>
                         <a:ext uri="{28A0092B-C50C-407E-A947-70E740481C1C}">
                           <a14:useLocalDpi xmlns:a14="http://schemas.microsoft.com/office/drawing/2010/main" val="0"/>
@@ -11332,7 +11676,27 @@
           <w:szCs w:val="24"/>
           <w:lang w:val="ru-RU"/>
         </w:rPr>
-        <w:t xml:space="preserve"> В стоимость оборудования включена стоимость комплекта запасных частей, необходимых для текущего технического обслуживания </w:t>
+        <w:t xml:space="preserve"> </w:t>
+      </w:r>
+      <w:proofErr w:type="gramStart"/>
+      <w:r>
+        <w:rPr>
+          <w:rFonts w:asciiTheme="minorHAnsi" w:hAnsiTheme="minorHAnsi"/>
+          <w:sz w:val="24"/>
+          <w:szCs w:val="24"/>
+          <w:lang w:val="ru-RU"/>
+        </w:rPr>
+        <w:t>В</w:t>
+      </w:r>
+      <w:proofErr w:type="gramEnd"/>
+      <w:r>
+        <w:rPr>
+          <w:rFonts w:asciiTheme="minorHAnsi" w:hAnsiTheme="minorHAnsi"/>
+          <w:sz w:val="24"/>
+          <w:szCs w:val="24"/>
+          <w:lang w:val="ru-RU"/>
+        </w:rPr>
+        <w:t xml:space="preserve"> стоимость оборудования включена стоимость комплекта запасных частей, необходимых для текущего технического обслуживания </w:t>
       </w:r>
       <w:r>
         <w:rPr>
@@ -11922,7 +12286,27 @@
           <w:szCs w:val="24"/>
           <w:lang w:val="ru-RU"/>
         </w:rPr>
-        <w:t xml:space="preserve"> В стоимость оборудования включена стоимость доставки до </w:t>
+        <w:t xml:space="preserve"> </w:t>
+      </w:r>
+      <w:proofErr w:type="gramStart"/>
+      <w:r>
+        <w:rPr>
+          <w:rFonts w:asciiTheme="minorHAnsi" w:hAnsiTheme="minorHAnsi"/>
+          <w:sz w:val="24"/>
+          <w:szCs w:val="24"/>
+          <w:lang w:val="ru-RU"/>
+        </w:rPr>
+        <w:t>В</w:t>
+      </w:r>
+      <w:proofErr w:type="gramEnd"/>
+      <w:r>
+        <w:rPr>
+          <w:rFonts w:asciiTheme="minorHAnsi" w:hAnsiTheme="minorHAnsi"/>
+          <w:sz w:val="24"/>
+          <w:szCs w:val="24"/>
+          <w:lang w:val="ru-RU"/>
+        </w:rPr>
+        <w:t xml:space="preserve"> стоимость оборудования включена стоимость доставки до </w:t>
       </w:r>
       <w:r>
         <w:rPr>
@@ -12003,7 +12387,27 @@
           <w:szCs w:val="24"/>
           <w:lang w:val="ru-RU"/>
         </w:rPr>
-        <w:t xml:space="preserve"> месяцев, начиная от даты изготовления,  но не менее </w:t>
+        <w:t xml:space="preserve"> месяцев, начиная от даты </w:t>
+      </w:r>
+      <w:proofErr w:type="gramStart"/>
+      <w:r>
+        <w:rPr>
+          <w:rFonts w:asciiTheme="minorHAnsi" w:hAnsiTheme="minorHAnsi"/>
+          <w:sz w:val="24"/>
+          <w:szCs w:val="24"/>
+          <w:lang w:val="ru-RU"/>
+        </w:rPr>
+        <w:t>изготовления,  но</w:t>
+      </w:r>
+      <w:proofErr w:type="gramEnd"/>
+      <w:r>
+        <w:rPr>
+          <w:rFonts w:asciiTheme="minorHAnsi" w:hAnsiTheme="minorHAnsi"/>
+          <w:sz w:val="24"/>
+          <w:szCs w:val="24"/>
+          <w:lang w:val="ru-RU"/>
+        </w:rPr>
+        <w:t xml:space="preserve"> не менее </w:t>
       </w:r>
       <w:r>
         <w:rPr>
@@ -12076,6 +12480,36 @@
 </w:endnotes>
 </file>
 
+<file path=word/footer1.xml><?xml version="1.0" encoding="utf-8"?>
+<w:ftr xmlns:wpc="http://schemas.microsoft.com/office/word/2010/wordprocessingCanvas" xmlns:cx="http://schemas.microsoft.com/office/drawing/2014/chartex" xmlns:cx1="http://schemas.microsoft.com/office/drawing/2015/9/8/chartex" xmlns:cx2="http://schemas.microsoft.com/office/drawing/2015/10/21/chartex" xmlns:cx3="http://schemas.microsoft.com/office/drawing/2016/5/9/chartex" xmlns:cx4="http://schemas.microsoft.com/office/drawing/2016/5/10/chartex" xmlns:cx5="http://schemas.microsoft.com/office/drawing/2016/5/11/chartex" xmlns:mc="http://schemas.openxmlformats.org/markup-compatibility/2006" xmlns:o="urn:schemas-microsoft-com:office:office" xmlns:r="http://schemas.openxmlformats.org/officeDocument/2006/relationships" xmlns:m="http://schemas.openxmlformats.org/officeDocument/2006/math" xmlns:v="urn:schemas-microsoft-com:vml" xmlns:wp14="http://schemas.microsoft.com/office/word/2010/wordprocessingDrawing" xmlns:wp="http://schemas.openxmlformats.org/drawingml/2006/wordprocessingDrawing" xmlns:w10="urn:schemas-microsoft-com:office:word" xmlns:w="http://schemas.openxmlformats.org/wordprocessingml/2006/main" xmlns:w14="http://schemas.microsoft.com/office/word/2010/wordml" xmlns:w15="http://schemas.microsoft.com/office/word/2012/wordml" xmlns:w16se="http://schemas.microsoft.com/office/word/2015/wordml/symex" xmlns:wpg="http://schemas.microsoft.com/office/word/2010/wordprocessingGroup" xmlns:wpi="http://schemas.microsoft.com/office/word/2010/wordprocessingInk" xmlns:wne="http://schemas.microsoft.com/office/word/2006/wordml" xmlns:wps="http://schemas.microsoft.com/office/word/2010/wordprocessingShape" mc:Ignorable="w14 w15 w16se wp14">
+  <w:p>
+    <w:pPr>
+      <w:pStyle w:val="Footer"/>
+    </w:pPr>
+  </w:p>
+</w:ftr>
+</file>
+
+<file path=word/footer2.xml><?xml version="1.0" encoding="utf-8"?>
+<w:ftr xmlns:wpc="http://schemas.microsoft.com/office/word/2010/wordprocessingCanvas" xmlns:cx="http://schemas.microsoft.com/office/drawing/2014/chartex" xmlns:cx1="http://schemas.microsoft.com/office/drawing/2015/9/8/chartex" xmlns:cx2="http://schemas.microsoft.com/office/drawing/2015/10/21/chartex" xmlns:cx3="http://schemas.microsoft.com/office/drawing/2016/5/9/chartex" xmlns:cx4="http://schemas.microsoft.com/office/drawing/2016/5/10/chartex" xmlns:cx5="http://schemas.microsoft.com/office/drawing/2016/5/11/chartex" xmlns:mc="http://schemas.openxmlformats.org/markup-compatibility/2006" xmlns:o="urn:schemas-microsoft-com:office:office" xmlns:r="http://schemas.openxmlformats.org/officeDocument/2006/relationships" xmlns:m="http://schemas.openxmlformats.org/officeDocument/2006/math" xmlns:v="urn:schemas-microsoft-com:vml" xmlns:wp14="http://schemas.microsoft.com/office/word/2010/wordprocessingDrawing" xmlns:wp="http://schemas.openxmlformats.org/drawingml/2006/wordprocessingDrawing" xmlns:w10="urn:schemas-microsoft-com:office:word" xmlns:w="http://schemas.openxmlformats.org/wordprocessingml/2006/main" xmlns:w14="http://schemas.microsoft.com/office/word/2010/wordml" xmlns:w15="http://schemas.microsoft.com/office/word/2012/wordml" xmlns:w16se="http://schemas.microsoft.com/office/word/2015/wordml/symex" xmlns:wpg="http://schemas.microsoft.com/office/word/2010/wordprocessingGroup" xmlns:wpi="http://schemas.microsoft.com/office/word/2010/wordprocessingInk" xmlns:wne="http://schemas.microsoft.com/office/word/2006/wordml" xmlns:wps="http://schemas.microsoft.com/office/word/2010/wordprocessingShape" mc:Ignorable="w14 w15 w16se wp14">
+  <w:p>
+    <w:pPr>
+      <w:pStyle w:val="Footer"/>
+    </w:pPr>
+  </w:p>
+</w:ftr>
+</file>
+
+<file path=word/footer3.xml><?xml version="1.0" encoding="utf-8"?>
+<w:ftr xmlns:wpc="http://schemas.microsoft.com/office/word/2010/wordprocessingCanvas" xmlns:cx="http://schemas.microsoft.com/office/drawing/2014/chartex" xmlns:cx1="http://schemas.microsoft.com/office/drawing/2015/9/8/chartex" xmlns:cx2="http://schemas.microsoft.com/office/drawing/2015/10/21/chartex" xmlns:cx3="http://schemas.microsoft.com/office/drawing/2016/5/9/chartex" xmlns:cx4="http://schemas.microsoft.com/office/drawing/2016/5/10/chartex" xmlns:cx5="http://schemas.microsoft.com/office/drawing/2016/5/11/chartex" xmlns:mc="http://schemas.openxmlformats.org/markup-compatibility/2006" xmlns:o="urn:schemas-microsoft-com:office:office" xmlns:r="http://schemas.openxmlformats.org/officeDocument/2006/relationships" xmlns:m="http://schemas.openxmlformats.org/officeDocument/2006/math" xmlns:v="urn:schemas-microsoft-com:vml" xmlns:wp14="http://schemas.microsoft.com/office/word/2010/wordprocessingDrawing" xmlns:wp="http://schemas.openxmlformats.org/drawingml/2006/wordprocessingDrawing" xmlns:w10="urn:schemas-microsoft-com:office:word" xmlns:w="http://schemas.openxmlformats.org/wordprocessingml/2006/main" xmlns:w14="http://schemas.microsoft.com/office/word/2010/wordml" xmlns:w15="http://schemas.microsoft.com/office/word/2012/wordml" xmlns:w16se="http://schemas.microsoft.com/office/word/2015/wordml/symex" xmlns:wpg="http://schemas.microsoft.com/office/word/2010/wordprocessingGroup" xmlns:wpi="http://schemas.microsoft.com/office/word/2010/wordprocessingInk" xmlns:wne="http://schemas.microsoft.com/office/word/2006/wordml" xmlns:wps="http://schemas.microsoft.com/office/word/2010/wordprocessingShape" mc:Ignorable="w14 w15 w16se wp14">
+  <w:p>
+    <w:pPr>
+      <w:pStyle w:val="Footer"/>
+    </w:pPr>
+  </w:p>
+</w:ftr>
+</file>
+
 <file path=word/footnotes.xml><?xml version="1.0" encoding="utf-8"?>
 <w:footnotes xmlns:wpc="http://schemas.microsoft.com/office/word/2010/wordprocessingCanvas" xmlns:cx="http://schemas.microsoft.com/office/drawing/2014/chartex" xmlns:cx1="http://schemas.microsoft.com/office/drawing/2015/9/8/chartex" xmlns:cx2="http://schemas.microsoft.com/office/drawing/2015/10/21/chartex" xmlns:cx3="http://schemas.microsoft.com/office/drawing/2016/5/9/chartex" xmlns:cx4="http://schemas.microsoft.com/office/drawing/2016/5/10/chartex" xmlns:cx5="http://schemas.microsoft.com/office/drawing/2016/5/11/chartex" xmlns:mc="http://schemas.openxmlformats.org/markup-compatibility/2006" xmlns:o="urn:schemas-microsoft-com:office:office" xmlns:r="http://schemas.openxmlformats.org/officeDocument/2006/relationships" xmlns:m="http://schemas.openxmlformats.org/officeDocument/2006/math" xmlns:v="urn:schemas-microsoft-com:vml" xmlns:wp14="http://schemas.microsoft.com/office/word/2010/wordprocessingDrawing" xmlns:wp="http://schemas.openxmlformats.org/drawingml/2006/wordprocessingDrawing" xmlns:w10="urn:schemas-microsoft-com:office:word" xmlns:w="http://schemas.openxmlformats.org/wordprocessingml/2006/main" xmlns:w14="http://schemas.microsoft.com/office/word/2010/wordml" xmlns:w15="http://schemas.microsoft.com/office/word/2012/wordml" xmlns:w16se="http://schemas.microsoft.com/office/word/2015/wordml/symex" xmlns:wpg="http://schemas.microsoft.com/office/word/2010/wordprocessingGroup" xmlns:wpi="http://schemas.microsoft.com/office/word/2010/wordprocessingInk" xmlns:wne="http://schemas.microsoft.com/office/word/2006/wordml" xmlns:wps="http://schemas.microsoft.com/office/word/2010/wordprocessingShape" mc:Ignorable="w14 w15 w16se wp14">
   <w:footnote w:type="separator" w:id="-1">
@@ -12102,6 +12536,16 @@
 </file>
 
 <file path=word/header1.xml><?xml version="1.0" encoding="utf-8"?>
+<w:hdr xmlns:wpc="http://schemas.microsoft.com/office/word/2010/wordprocessingCanvas" xmlns:cx="http://schemas.microsoft.com/office/drawing/2014/chartex" xmlns:cx1="http://schemas.microsoft.com/office/drawing/2015/9/8/chartex" xmlns:cx2="http://schemas.microsoft.com/office/drawing/2015/10/21/chartex" xmlns:cx3="http://schemas.microsoft.com/office/drawing/2016/5/9/chartex" xmlns:cx4="http://schemas.microsoft.com/office/drawing/2016/5/10/chartex" xmlns:cx5="http://schemas.microsoft.com/office/drawing/2016/5/11/chartex" xmlns:mc="http://schemas.openxmlformats.org/markup-compatibility/2006" xmlns:o="urn:schemas-microsoft-com:office:office" xmlns:r="http://schemas.openxmlformats.org/officeDocument/2006/relationships" xmlns:m="http://schemas.openxmlformats.org/officeDocument/2006/math" xmlns:v="urn:schemas-microsoft-com:vml" xmlns:wp14="http://schemas.microsoft.com/office/word/2010/wordprocessingDrawing" xmlns:wp="http://schemas.openxmlformats.org/drawingml/2006/wordprocessingDrawing" xmlns:w10="urn:schemas-microsoft-com:office:word" xmlns:w="http://schemas.openxmlformats.org/wordprocessingml/2006/main" xmlns:w14="http://schemas.microsoft.com/office/word/2010/wordml" xmlns:w15="http://schemas.microsoft.com/office/word/2012/wordml" xmlns:w16se="http://schemas.microsoft.com/office/word/2015/wordml/symex" xmlns:wpg="http://schemas.microsoft.com/office/word/2010/wordprocessingGroup" xmlns:wpi="http://schemas.microsoft.com/office/word/2010/wordprocessingInk" xmlns:wne="http://schemas.microsoft.com/office/word/2006/wordml" xmlns:wps="http://schemas.microsoft.com/office/word/2010/wordprocessingShape" mc:Ignorable="w14 w15 w16se wp14">
+  <w:p>
+    <w:pPr>
+      <w:pStyle w:val="Header"/>
+    </w:pPr>
+  </w:p>
+</w:hdr>
+</file>
+
+<file path=word/header2.xml><?xml version="1.0" encoding="utf-8"?>
 <w:hdr xmlns:wpc="http://schemas.microsoft.com/office/word/2010/wordprocessingCanvas" xmlns:cx="http://schemas.microsoft.com/office/drawing/2014/chartex" xmlns:cx1="http://schemas.microsoft.com/office/drawing/2015/9/8/chartex" xmlns:cx2="http://schemas.microsoft.com/office/drawing/2015/10/21/chartex" xmlns:cx3="http://schemas.microsoft.com/office/drawing/2016/5/9/chartex" xmlns:cx4="http://schemas.microsoft.com/office/drawing/2016/5/10/chartex" xmlns:cx5="http://schemas.microsoft.com/office/drawing/2016/5/11/chartex" xmlns:mc="http://schemas.openxmlformats.org/markup-compatibility/2006" xmlns:o="urn:schemas-microsoft-com:office:office" xmlns:r="http://schemas.openxmlformats.org/officeDocument/2006/relationships" xmlns:m="http://schemas.openxmlformats.org/officeDocument/2006/math" xmlns:v="urn:schemas-microsoft-com:vml" xmlns:wp14="http://schemas.microsoft.com/office/word/2010/wordprocessingDrawing" xmlns:wp="http://schemas.openxmlformats.org/drawingml/2006/wordprocessingDrawing" xmlns:w10="urn:schemas-microsoft-com:office:word" xmlns:w="http://schemas.openxmlformats.org/wordprocessingml/2006/main" xmlns:w14="http://schemas.microsoft.com/office/word/2010/wordml" xmlns:w15="http://schemas.microsoft.com/office/word/2012/wordml" xmlns:w16se="http://schemas.microsoft.com/office/word/2015/wordml/symex" xmlns:wpg="http://schemas.microsoft.com/office/word/2010/wordprocessingGroup" xmlns:wpi="http://schemas.microsoft.com/office/word/2010/wordprocessingInk" xmlns:wne="http://schemas.microsoft.com/office/word/2006/wordml" xmlns:wps="http://schemas.microsoft.com/office/word/2010/wordprocessingShape" mc:Ignorable="w14 w15 w16se wp14">
   <w:p>
     <w:pPr>
@@ -12269,7 +12713,27 @@
                               <w:szCs w:val="16"/>
                               <w:lang w:val="ru-RU"/>
                             </w:rPr>
-                            <w:t xml:space="preserve"> для управления средневольтными </w:t>
+                            <w:t xml:space="preserve"> для управления </w:t>
+                          </w:r>
+                          <w:proofErr w:type="spellStart"/>
+                          <w:r>
+                            <w:rPr>
+                              <w:rFonts w:ascii="Myriad Pro" w:hAnsi="Myriad Pro"/>
+                              <w:sz w:val="16"/>
+                              <w:szCs w:val="16"/>
+                              <w:lang w:val="ru-RU"/>
+                            </w:rPr>
+                            <w:t>средневольтными</w:t>
+                          </w:r>
+                          <w:proofErr w:type="spellEnd"/>
+                          <w:r>
+                            <w:rPr>
+                              <w:rFonts w:ascii="Myriad Pro" w:hAnsi="Myriad Pro"/>
+                              <w:sz w:val="16"/>
+                              <w:szCs w:val="16"/>
+                              <w:lang w:val="ru-RU"/>
+                            </w:rPr>
+                            <w:t xml:space="preserve"> </w:t>
                           </w:r>
                           <w:r>
                             <w:rPr>
@@ -12314,34 +12778,7 @@
                               <w:szCs w:val="16"/>
                               <w:lang w:val="ru-RU"/>
                             </w:rPr>
-                            <w:t>06 апреля</w:t>
-                          </w:r>
-                          <w:r>
-                            <w:rPr>
-                              <w:rFonts w:ascii="Myriad Pro" w:hAnsi="Myriad Pro"/>
-                              <w:sz w:val="16"/>
-                              <w:szCs w:val="16"/>
-                              <w:lang w:val="ru-RU"/>
-                            </w:rPr>
-                            <w:t xml:space="preserve"> </w:t>
-                          </w:r>
-                          <w:r>
-                            <w:rPr>
-                              <w:rFonts w:ascii="Myriad Pro" w:hAnsi="Myriad Pro"/>
-                              <w:sz w:val="16"/>
-                              <w:szCs w:val="16"/>
-                              <w:lang w:val="ru-RU"/>
-                            </w:rPr>
-                            <w:t>2017</w:t>
-                          </w:r>
-                          <w:r>
-                            <w:rPr>
-                              <w:rFonts w:ascii="Myriad Pro" w:hAnsi="Myriad Pro"/>
-                              <w:sz w:val="16"/>
-                              <w:szCs w:val="16"/>
-                              <w:lang w:val="ru-RU"/>
-                            </w:rPr>
-                            <w:t xml:space="preserve"> года</w:t>
+                            <w:t>11 июля 2017 г.</w:t>
                           </w:r>
                         </w:p>
                       </w:txbxContent>
@@ -12469,35 +12906,10 @@
                         <w:szCs w:val="16"/>
                         <w:lang w:val="ru-RU"/>
                       </w:rPr>
-                      <w:t>06 апреля</w:t>
+                      <w:t>11 июля 2017 г.</w:t>
                     </w:r>
-                    <w:r>
-                      <w:rPr>
-                        <w:rFonts w:ascii="Myriad Pro" w:hAnsi="Myriad Pro"/>
-                        <w:sz w:val="16"/>
-                        <w:szCs w:val="16"/>
-                        <w:lang w:val="ru-RU"/>
-                      </w:rPr>
-                      <w:t xml:space="preserve"> </w:t>
-                    </w:r>
-                    <w:r>
-                      <w:rPr>
-                        <w:rFonts w:ascii="Myriad Pro" w:hAnsi="Myriad Pro"/>
-                        <w:sz w:val="16"/>
-                        <w:szCs w:val="16"/>
-                        <w:lang w:val="ru-RU"/>
-                      </w:rPr>
-                      <w:t>2017</w:t>
-                    </w:r>
-                    <w:r>
-                      <w:rPr>
-                        <w:rFonts w:ascii="Myriad Pro" w:hAnsi="Myriad Pro"/>
-                        <w:sz w:val="16"/>
-                        <w:szCs w:val="16"/>
-                        <w:lang w:val="ru-RU"/>
-                      </w:rPr>
-                      <w:t xml:space="preserve"> года</w:t>
-                    </w:r>
+                    <w:bookmarkStart w:id="15" w:name="_GoBack"/>
+                    <w:bookmarkEnd w:id="15"/>
                   </w:p>
                 </w:txbxContent>
               </v:textbox>
@@ -12645,12 +13057,24 @@
         </mc:Fallback>
       </mc:AlternateContent>
     </w:r>
+    <w:proofErr w:type="spellStart"/>
     <w:r>
       <w:rPr>
         <w:lang w:val="ru-RU"/>
       </w:rPr>
       <w:t>Тымывмс</w:t>
     </w:r>
+    <w:proofErr w:type="spellEnd"/>
+  </w:p>
+</w:hdr>
+</file>
+
+<file path=word/header3.xml><?xml version="1.0" encoding="utf-8"?>
+<w:hdr xmlns:wpc="http://schemas.microsoft.com/office/word/2010/wordprocessingCanvas" xmlns:cx="http://schemas.microsoft.com/office/drawing/2014/chartex" xmlns:cx1="http://schemas.microsoft.com/office/drawing/2015/9/8/chartex" xmlns:cx2="http://schemas.microsoft.com/office/drawing/2015/10/21/chartex" xmlns:cx3="http://schemas.microsoft.com/office/drawing/2016/5/9/chartex" xmlns:cx4="http://schemas.microsoft.com/office/drawing/2016/5/10/chartex" xmlns:cx5="http://schemas.microsoft.com/office/drawing/2016/5/11/chartex" xmlns:mc="http://schemas.openxmlformats.org/markup-compatibility/2006" xmlns:o="urn:schemas-microsoft-com:office:office" xmlns:r="http://schemas.openxmlformats.org/officeDocument/2006/relationships" xmlns:m="http://schemas.openxmlformats.org/officeDocument/2006/math" xmlns:v="urn:schemas-microsoft-com:vml" xmlns:wp14="http://schemas.microsoft.com/office/word/2010/wordprocessingDrawing" xmlns:wp="http://schemas.openxmlformats.org/drawingml/2006/wordprocessingDrawing" xmlns:w10="urn:schemas-microsoft-com:office:word" xmlns:w="http://schemas.openxmlformats.org/wordprocessingml/2006/main" xmlns:w14="http://schemas.microsoft.com/office/word/2010/wordml" xmlns:w15="http://schemas.microsoft.com/office/word/2012/wordml" xmlns:w16se="http://schemas.microsoft.com/office/word/2015/wordml/symex" xmlns:wpg="http://schemas.microsoft.com/office/word/2010/wordprocessingGroup" xmlns:wpi="http://schemas.microsoft.com/office/word/2010/wordprocessingInk" xmlns:wne="http://schemas.microsoft.com/office/word/2006/wordml" xmlns:wps="http://schemas.microsoft.com/office/word/2010/wordprocessingShape" mc:Ignorable="w14 w15 w16se wp14">
+  <w:p>
+    <w:pPr>
+      <w:pStyle w:val="Header"/>
+    </w:pPr>
   </w:p>
 </w:hdr>
 </file>
@@ -18849,7 +19273,7 @@
 </file>
 
 <file path=customXml/itemProps1.xml><?xml version="1.0" encoding="utf-8"?>
-<ds:datastoreItem xmlns:ds="http://schemas.openxmlformats.org/officeDocument/2006/customXml" ds:itemID="{C63BDD4B-39DF-42EE-8D3A-37DF48273A56}">
+<ds:datastoreItem xmlns:ds="http://schemas.openxmlformats.org/officeDocument/2006/customXml" ds:itemID="{8D2B2CB8-40B6-4B0F-A5C3-753CC5A0438F}">
   <ds:schemaRefs>
     <ds:schemaRef ds:uri="http://schemas.openxmlformats.org/officeDocument/2006/bibliography"/>
   </ds:schemaRefs>

</xml_diff>